<commit_message>
note about how it could be integrated
</commit_message>
<xml_diff>
--- a/dispatcher/docs/progress_updates/2010-12-20.docx
+++ b/dispatcher/docs/progress_updates/2010-12-20.docx
@@ -266,6 +266,30 @@
       </w:pPr>
       <w:r>
         <w:t>Strongly recommend, moving forward, using the underlying native package management systems for installation and upgrade of the EIL Linux Client agent.</w:t>
+      </w:r>
+    </w:p>
+    <w:p>
+      <w:pPr>
+        <w:pStyle w:val="Textbody"/>
+        <w:numPr>
+          <w:ilvl w:val="3"/>
+          <w:numId w:val="2"/>
+        </w:numPr>
+      </w:pPr>
+      <w:r>
+        <w:t>Could be integrated into existing install tool for auto-package building</w:t>
+      </w:r>
+    </w:p>
+    <w:p>
+      <w:pPr>
+        <w:pStyle w:val="Textbody"/>
+        <w:numPr>
+          <w:ilvl w:val="3"/>
+          <w:numId w:val="2"/>
+        </w:numPr>
+      </w:pPr>
+      <w:r>
+        <w:t>ESXi would still need one-off scriptlet</w:t>
       </w:r>
     </w:p>
     <w:p>

</xml_diff>